<commit_message>
Fixed promlem with BOM
</commit_message>
<xml_diff>
--- a/src/main/resources/material.docx
+++ b/src/main/resources/material.docx
@@ -1103,7 +1103,8 @@
       </w:tblPr>
       <w:tblGrid>
         <w:gridCol w:w="3816"/>
-        <w:gridCol w:w="450"/>
+        <w:gridCol w:w="90"/>
+        <w:gridCol w:w="360"/>
         <w:gridCol w:w="2011"/>
         <w:gridCol w:w="599"/>
         <w:gridCol w:w="3471"/>
@@ -1114,7 +1115,8 @@
         </w:trPr>
         <w:tc>
           <w:tcPr>
-            <w:tcW w:w="3816" w:type="dxa"/>
+            <w:tcW w:w="3906" w:type="dxa"/>
+            <w:gridSpan w:val="2"/>
             <w:tcBorders>
               <w:bottom w:val="single" w:sz="4" w:space="0" w:color="auto"/>
             </w:tcBorders>
@@ -1131,6 +1133,7 @@
                 <w:szCs w:val="28"/>
               </w:rPr>
             </w:pPr>
+            <w:bookmarkStart w:id="0" w:name="_GoBack"/>
           </w:p>
           <w:p>
             <w:pPr>
@@ -1148,7 +1151,7 @@
         </w:tc>
         <w:tc>
           <w:tcPr>
-            <w:tcW w:w="450" w:type="dxa"/>
+            <w:tcW w:w="360" w:type="dxa"/>
             <w:shd w:val="clear" w:color="auto" w:fill="auto"/>
           </w:tcPr>
           <w:p>
@@ -1262,6 +1265,7 @@
         <w:tc>
           <w:tcPr>
             <w:tcW w:w="450" w:type="dxa"/>
+            <w:gridSpan w:val="2"/>
             <w:shd w:val="clear" w:color="auto" w:fill="auto"/>
           </w:tcPr>
           <w:p>
@@ -1369,9 +1373,8 @@
         </w:tc>
       </w:tr>
     </w:tbl>
+    <w:bookmarkEnd w:id="0"/>
     <w:p>
-      <w:bookmarkStart w:id="0" w:name="_GoBack"/>
-      <w:bookmarkEnd w:id="0"/>
       <w:r>
         <w:rPr>
           <w:color w:val="000000"/>
@@ -1549,7 +1552,7 @@
     </w:rPrDefault>
     <w:pPrDefault/>
   </w:docDefaults>
-  <w:latentStyles w:defLockedState="0" w:defUIPriority="99" w:defSemiHidden="0" w:defUnhideWhenUsed="0" w:defQFormat="0" w:count="376">
+  <w:latentStyles w:defLockedState="0" w:defUIPriority="99" w:defSemiHidden="0" w:defUnhideWhenUsed="0" w:defQFormat="0" w:count="377">
     <w:lsdException w:name="Normal" w:uiPriority="0" w:qFormat="1"/>
     <w:lsdException w:name="heading 1" w:uiPriority="9" w:qFormat="1"/>
     <w:lsdException w:name="heading 2" w:semiHidden="1" w:uiPriority="9" w:unhideWhenUsed="1" w:qFormat="1"/>
@@ -1655,7 +1658,6 @@
     <w:lsdException w:name="HTML Sample" w:semiHidden="1" w:unhideWhenUsed="1"/>
     <w:lsdException w:name="HTML Typewriter" w:semiHidden="1" w:unhideWhenUsed="1"/>
     <w:lsdException w:name="HTML Variable" w:semiHidden="1" w:unhideWhenUsed="1"/>
-    <w:lsdException w:name="Normal Table" w:semiHidden="1" w:unhideWhenUsed="1"/>
     <w:lsdException w:name="annotation subject" w:semiHidden="1" w:unhideWhenUsed="1"/>
     <w:lsdException w:name="No List" w:semiHidden="1" w:unhideWhenUsed="1"/>
     <w:lsdException w:name="Outline List 1" w:semiHidden="1" w:unhideWhenUsed="1"/>
@@ -1702,10 +1704,8 @@
     <w:lsdException w:name="Table Subtle 2" w:semiHidden="1" w:unhideWhenUsed="1"/>
     <w:lsdException w:name="Table Web 1" w:semiHidden="1" w:unhideWhenUsed="1"/>
     <w:lsdException w:name="Table Web 2" w:semiHidden="1" w:unhideWhenUsed="1"/>
-    <w:lsdException w:name="Table Web 3" w:semiHidden="1" w:unhideWhenUsed="1"/>
     <w:lsdException w:name="Balloon Text" w:semiHidden="1" w:unhideWhenUsed="1"/>
     <w:lsdException w:name="Table Grid" w:uiPriority="39"/>
-    <w:lsdException w:name="Table Theme" w:semiHidden="1" w:unhideWhenUsed="1"/>
     <w:lsdException w:name="Placeholder Text" w:semiHidden="1"/>
     <w:lsdException w:name="No Spacing" w:uiPriority="1" w:qFormat="1"/>
     <w:lsdException w:name="Light Shading" w:uiPriority="60"/>
@@ -1926,6 +1926,7 @@
     <w:lsdException w:name="Hashtag" w:semiHidden="1" w:unhideWhenUsed="1"/>
     <w:lsdException w:name="Unresolved Mention" w:semiHidden="1" w:unhideWhenUsed="1"/>
     <w:lsdException w:name="Smart Link" w:semiHidden="1" w:unhideWhenUsed="1"/>
+    <w:lsdException w:name="Smart Link Error" w:semiHidden="1" w:unhideWhenUsed="1"/>
   </w:latentStyles>
   <w:style w:type="paragraph" w:default="1" w:styleId="Normal">
     <w:name w:val="Normal"/>

</xml_diff>

<commit_message>
180121- Changes in experties titles, and in 'Spravka' title
</commit_message>
<xml_diff>
--- a/src/main/resources/material.docx
+++ b/src/main/resources/material.docx
@@ -1,6 +1,6 @@
 
 <file path=word/document.xml><?xml version="1.0" encoding="utf-8"?>
-<w:document xmlns:wpc="http://schemas.microsoft.com/office/word/2010/wordprocessingCanvas" xmlns:cx="http://schemas.microsoft.com/office/drawing/2014/chartex" xmlns:cx1="http://schemas.microsoft.com/office/drawing/2015/9/8/chartex" xmlns:cx2="http://schemas.microsoft.com/office/drawing/2015/10/21/chartex" xmlns:cx3="http://schemas.microsoft.com/office/drawing/2016/5/9/chartex" xmlns:cx4="http://schemas.microsoft.com/office/drawing/2016/5/10/chartex" xmlns:cx5="http://schemas.microsoft.com/office/drawing/2016/5/11/chartex" xmlns:cx6="http://schemas.microsoft.com/office/drawing/2016/5/12/chartex" xmlns:cx7="http://schemas.microsoft.com/office/drawing/2016/5/13/chartex" xmlns:cx8="http://schemas.microsoft.com/office/drawing/2016/5/14/chartex" xmlns:mc="http://schemas.openxmlformats.org/markup-compatibility/2006" xmlns:aink="http://schemas.microsoft.com/office/drawing/2016/ink" xmlns:am3d="http://schemas.microsoft.com/office/drawing/2017/model3d" xmlns:o="urn:schemas-microsoft-com:office:office" xmlns:r="http://schemas.openxmlformats.org/officeDocument/2006/relationships" xmlns:m="http://schemas.openxmlformats.org/officeDocument/2006/math" xmlns:v="urn:schemas-microsoft-com:vml" xmlns:wp14="http://schemas.microsoft.com/office/word/2010/wordprocessingDrawing" xmlns:wp="http://schemas.openxmlformats.org/drawingml/2006/wordprocessingDrawing" xmlns:w10="urn:schemas-microsoft-com:office:word" xmlns:w="http://schemas.openxmlformats.org/wordprocessingml/2006/main" xmlns:w14="http://schemas.microsoft.com/office/word/2010/wordml" xmlns:w15="http://schemas.microsoft.com/office/word/2012/wordml" xmlns:w16cid="http://schemas.microsoft.com/office/word/2016/wordml/cid" xmlns:w16se="http://schemas.microsoft.com/office/word/2015/wordml/symex" xmlns:wpg="http://schemas.microsoft.com/office/word/2010/wordprocessingGroup" xmlns:wpi="http://schemas.microsoft.com/office/word/2010/wordprocessingInk" xmlns:wne="http://schemas.microsoft.com/office/word/2006/wordml" xmlns:wps="http://schemas.microsoft.com/office/word/2010/wordprocessingShape" mc:Ignorable="w14 w15 w16se w16cid wp14">
+<w:document xmlns:wpc="http://schemas.microsoft.com/office/word/2010/wordprocessingCanvas" xmlns:cx="http://schemas.microsoft.com/office/drawing/2014/chartex" xmlns:cx1="http://schemas.microsoft.com/office/drawing/2015/9/8/chartex" xmlns:cx2="http://schemas.microsoft.com/office/drawing/2015/10/21/chartex" xmlns:cx3="http://schemas.microsoft.com/office/drawing/2016/5/9/chartex" xmlns:cx4="http://schemas.microsoft.com/office/drawing/2016/5/10/chartex" xmlns:cx5="http://schemas.microsoft.com/office/drawing/2016/5/11/chartex" xmlns:cx6="http://schemas.microsoft.com/office/drawing/2016/5/12/chartex" xmlns:cx7="http://schemas.microsoft.com/office/drawing/2016/5/13/chartex" xmlns:cx8="http://schemas.microsoft.com/office/drawing/2016/5/14/chartex" xmlns:mc="http://schemas.openxmlformats.org/markup-compatibility/2006" xmlns:aink="http://schemas.microsoft.com/office/drawing/2016/ink" xmlns:am3d="http://schemas.microsoft.com/office/drawing/2017/model3d" xmlns:o="urn:schemas-microsoft-com:office:office" xmlns:r="http://schemas.openxmlformats.org/officeDocument/2006/relationships" xmlns:m="http://schemas.openxmlformats.org/officeDocument/2006/math" xmlns:v="urn:schemas-microsoft-com:vml" xmlns:wp14="http://schemas.microsoft.com/office/word/2010/wordprocessingDrawing" xmlns:wp="http://schemas.openxmlformats.org/drawingml/2006/wordprocessingDrawing" xmlns:w10="urn:schemas-microsoft-com:office:word" xmlns:w="http://schemas.openxmlformats.org/wordprocessingml/2006/main" xmlns:w14="http://schemas.microsoft.com/office/word/2010/wordml" xmlns:w15="http://schemas.microsoft.com/office/word/2012/wordml" xmlns:w16cex="http://schemas.microsoft.com/office/word/2018/wordml/cex" xmlns:w16cid="http://schemas.microsoft.com/office/word/2016/wordml/cid" xmlns:w16="http://schemas.microsoft.com/office/word/2018/wordml" xmlns:w16se="http://schemas.microsoft.com/office/word/2015/wordml/symex" xmlns:wpg="http://schemas.microsoft.com/office/word/2010/wordprocessingGroup" xmlns:wpi="http://schemas.microsoft.com/office/word/2010/wordprocessingInk" xmlns:wne="http://schemas.microsoft.com/office/word/2006/wordml" xmlns:wps="http://schemas.microsoft.com/office/word/2010/wordprocessingShape" mc:Ignorable="w14 w15 w16se w16cid w16 w16cex wp14">
   <w:body>
     <w:p>
       <w:pPr>
@@ -33,6 +33,7 @@
           <w:color w:val="000000"/>
           <w:sz w:val="28"/>
           <w:szCs w:val="28"/>
+          <w:lang w:val="en-US"/>
         </w:rPr>
       </w:pPr>
       <w:r>
@@ -43,12 +44,15 @@
           <w:sz w:val="28"/>
           <w:szCs w:val="28"/>
         </w:rPr>
-        <w:t>СПРАВКА</w:t>
+        <w:t>ОТЧЕТ</w:t>
       </w:r>
     </w:p>
     <w:p>
       <w:pPr>
         <w:jc w:val="center"/>
+        <w:rPr>
+          <w:lang w:val="en-US"/>
+        </w:rPr>
       </w:pPr>
       <w:r>
         <w:rPr>
@@ -56,7 +60,113 @@
           <w:sz w:val="28"/>
           <w:szCs w:val="28"/>
         </w:rPr>
-        <w:t xml:space="preserve">о стоимости проведения  [EXP_TYPE] №[NUMBER] от [FINISH_DATE]. </w:t>
+        <w:t>о</w:t>
+      </w:r>
+      <w:r>
+        <w:rPr>
+          <w:color w:val="000000"/>
+          <w:sz w:val="28"/>
+          <w:szCs w:val="28"/>
+          <w:lang w:val="en-US"/>
+        </w:rPr>
+        <w:t xml:space="preserve"> </w:t>
+      </w:r>
+      <w:r>
+        <w:rPr>
+          <w:color w:val="000000"/>
+          <w:sz w:val="28"/>
+          <w:szCs w:val="28"/>
+        </w:rPr>
+        <w:t>понесенных</w:t>
+      </w:r>
+      <w:r>
+        <w:rPr>
+          <w:color w:val="000000"/>
+          <w:sz w:val="28"/>
+          <w:szCs w:val="28"/>
+          <w:lang w:val="en-US"/>
+        </w:rPr>
+        <w:t xml:space="preserve"> </w:t>
+      </w:r>
+      <w:r>
+        <w:rPr>
+          <w:color w:val="000000"/>
+          <w:sz w:val="28"/>
+          <w:szCs w:val="28"/>
+        </w:rPr>
+        <w:t>расходах</w:t>
+      </w:r>
+      <w:r>
+        <w:rPr>
+          <w:color w:val="000000"/>
+          <w:sz w:val="28"/>
+          <w:szCs w:val="28"/>
+          <w:lang w:val="en-US"/>
+        </w:rPr>
+        <w:t xml:space="preserve"> </w:t>
+      </w:r>
+      <w:r>
+        <w:rPr>
+          <w:color w:val="000000"/>
+          <w:sz w:val="28"/>
+          <w:szCs w:val="28"/>
+        </w:rPr>
+        <w:t>на</w:t>
+      </w:r>
+      <w:r>
+        <w:rPr>
+          <w:color w:val="000000"/>
+          <w:sz w:val="28"/>
+          <w:szCs w:val="28"/>
+          <w:lang w:val="en-US"/>
+        </w:rPr>
+        <w:t xml:space="preserve"> </w:t>
+      </w:r>
+      <w:r>
+        <w:rPr>
+          <w:color w:val="000000"/>
+          <w:sz w:val="28"/>
+          <w:szCs w:val="28"/>
+        </w:rPr>
+        <w:t>проведение</w:t>
+      </w:r>
+      <w:r>
+        <w:rPr>
+          <w:color w:val="000000"/>
+          <w:sz w:val="28"/>
+          <w:szCs w:val="28"/>
+          <w:lang w:val="en-US"/>
+        </w:rPr>
+        <w:t xml:space="preserve"> </w:t>
+      </w:r>
+      <w:r>
+        <w:rPr>
+          <w:color w:val="000000"/>
+          <w:sz w:val="28"/>
+          <w:szCs w:val="28"/>
+          <w:lang w:val="en-US"/>
+        </w:rPr>
+        <w:t xml:space="preserve">[EXP_TYPE] №[EXPERT_DEPARTURE_CODE][NUMBER] </w:t>
+      </w:r>
+      <w:proofErr w:type="spellStart"/>
+      <w:r>
+        <w:rPr>
+          <w:color w:val="000000"/>
+          <w:sz w:val="28"/>
+          <w:szCs w:val="28"/>
+          <w:lang w:val="en-US"/>
+        </w:rPr>
+        <w:t>от</w:t>
+      </w:r>
+      <w:proofErr w:type="spellEnd"/>
+      <w:r>
+        <w:rPr>
+          <w:color w:val="000000"/>
+          <w:sz w:val="28"/>
+          <w:szCs w:val="28"/>
+          <w:lang w:val="en-US"/>
+        </w:rPr>
+        <w:t xml:space="preserve"> [FINISH_DATE].</w:t>
       </w:r>
     </w:p>
     <w:p>
@@ -67,6 +177,7 @@
           <w:color w:val="000000"/>
           <w:sz w:val="28"/>
           <w:szCs w:val="28"/>
+          <w:lang w:val="en-US"/>
         </w:rPr>
       </w:pPr>
     </w:p>
@@ -358,16 +469,23 @@
                 <w:sz w:val="28"/>
                 <w:szCs w:val="28"/>
               </w:rPr>
-              <w:t xml:space="preserve">4. Стоимость 1 часа работы  _______________________, рублей, копеек                           </w:t>
-            </w:r>
-            <w:r>
-              <w:rPr>
-                <w:color w:val="000000"/>
-                <w:sz w:val="28"/>
-                <w:szCs w:val="28"/>
-                <w:vertAlign w:val="superscript"/>
-              </w:rPr>
-              <w:t>наименование должности специалиста</w:t>
+              <w:t xml:space="preserve">4. Стоимость 1 часа работы </w:t>
+            </w:r>
+            <w:r>
+              <w:rPr>
+                <w:color w:val="000000"/>
+                <w:sz w:val="28"/>
+                <w:szCs w:val="28"/>
+              </w:rPr>
+              <w:t xml:space="preserve">специалиста, </w:t>
+            </w:r>
+            <w:r>
+              <w:rPr>
+                <w:color w:val="000000"/>
+                <w:sz w:val="28"/>
+                <w:szCs w:val="28"/>
+              </w:rPr>
+              <w:t xml:space="preserve">рублей, копеек                           </w:t>
             </w:r>
           </w:p>
         </w:tc>
@@ -433,25 +551,23 @@
                 <w:sz w:val="28"/>
                 <w:szCs w:val="28"/>
               </w:rPr>
-              <w:t xml:space="preserve">5. Время затраченное _______________________,  часов       </w:t>
-            </w:r>
-          </w:p>
-          <w:p>
-            <w:pPr>
-              <w:rPr>
-                <w:color w:val="000000"/>
-                <w:sz w:val="28"/>
-                <w:szCs w:val="28"/>
-              </w:rPr>
-            </w:pPr>
-            <w:r>
-              <w:rPr>
-                <w:color w:val="000000"/>
-                <w:sz w:val="28"/>
-                <w:szCs w:val="28"/>
-                <w:vertAlign w:val="superscript"/>
-              </w:rPr>
-              <w:t xml:space="preserve">                                                              наименование должности специалиста</w:t>
+              <w:t>5. Время затраченное</w:t>
+            </w:r>
+            <w:r>
+              <w:rPr>
+                <w:color w:val="000000"/>
+                <w:sz w:val="28"/>
+                <w:szCs w:val="28"/>
+              </w:rPr>
+              <w:t xml:space="preserve"> специалистом</w:t>
+            </w:r>
+            <w:r>
+              <w:rPr>
+                <w:color w:val="000000"/>
+                <w:sz w:val="28"/>
+                <w:szCs w:val="28"/>
+              </w:rPr>
+              <w:t xml:space="preserve">,  часов       </w:t>
             </w:r>
           </w:p>
         </w:tc>
@@ -517,16 +633,23 @@
                 <w:sz w:val="28"/>
                 <w:szCs w:val="28"/>
               </w:rPr>
-              <w:t xml:space="preserve">6. Стоимость работ         _____________________,  (пункт 4 х пункт 5) рублей, копеек   </w:t>
-            </w:r>
-            <w:r>
-              <w:rPr>
-                <w:color w:val="000000"/>
-                <w:sz w:val="28"/>
-                <w:szCs w:val="28"/>
-                <w:vertAlign w:val="superscript"/>
-              </w:rPr>
-              <w:t>наименование должности специалиста</w:t>
+              <w:t xml:space="preserve">6. Стоимость работ </w:t>
+            </w:r>
+            <w:r>
+              <w:rPr>
+                <w:color w:val="000000"/>
+                <w:sz w:val="28"/>
+                <w:szCs w:val="28"/>
+              </w:rPr>
+              <w:t xml:space="preserve">специалиста </w:t>
+            </w:r>
+            <w:r>
+              <w:rPr>
+                <w:color w:val="000000"/>
+                <w:sz w:val="28"/>
+                <w:szCs w:val="28"/>
+              </w:rPr>
+              <w:t>(пункт 4 х пункт 5) рублей, копеек</w:t>
             </w:r>
           </w:p>
         </w:tc>
@@ -1133,7 +1256,6 @@
                 <w:szCs w:val="28"/>
               </w:rPr>
             </w:pPr>
-            <w:bookmarkStart w:id="0" w:name="_GoBack"/>
           </w:p>
           <w:p>
             <w:pPr>
@@ -1373,7 +1495,6 @@
         </w:tc>
       </w:tr>
     </w:tbl>
-    <w:bookmarkEnd w:id="0"/>
     <w:p>
       <w:r>
         <w:rPr>
@@ -1417,7 +1538,7 @@
 </file>
 
 <file path=word/endnotes.xml><?xml version="1.0" encoding="utf-8"?>
-<w:endnotes xmlns:wpc="http://schemas.microsoft.com/office/word/2010/wordprocessingCanvas" xmlns:cx="http://schemas.microsoft.com/office/drawing/2014/chartex" xmlns:cx1="http://schemas.microsoft.com/office/drawing/2015/9/8/chartex" xmlns:cx2="http://schemas.microsoft.com/office/drawing/2015/10/21/chartex" xmlns:cx3="http://schemas.microsoft.com/office/drawing/2016/5/9/chartex" xmlns:cx4="http://schemas.microsoft.com/office/drawing/2016/5/10/chartex" xmlns:cx5="http://schemas.microsoft.com/office/drawing/2016/5/11/chartex" xmlns:cx6="http://schemas.microsoft.com/office/drawing/2016/5/12/chartex" xmlns:cx7="http://schemas.microsoft.com/office/drawing/2016/5/13/chartex" xmlns:cx8="http://schemas.microsoft.com/office/drawing/2016/5/14/chartex" xmlns:mc="http://schemas.openxmlformats.org/markup-compatibility/2006" xmlns:aink="http://schemas.microsoft.com/office/drawing/2016/ink" xmlns:am3d="http://schemas.microsoft.com/office/drawing/2017/model3d" xmlns:o="urn:schemas-microsoft-com:office:office" xmlns:r="http://schemas.openxmlformats.org/officeDocument/2006/relationships" xmlns:m="http://schemas.openxmlformats.org/officeDocument/2006/math" xmlns:v="urn:schemas-microsoft-com:vml" xmlns:wp14="http://schemas.microsoft.com/office/word/2010/wordprocessingDrawing" xmlns:wp="http://schemas.openxmlformats.org/drawingml/2006/wordprocessingDrawing" xmlns:w10="urn:schemas-microsoft-com:office:word" xmlns:w="http://schemas.openxmlformats.org/wordprocessingml/2006/main" xmlns:w14="http://schemas.microsoft.com/office/word/2010/wordml" xmlns:w15="http://schemas.microsoft.com/office/word/2012/wordml" xmlns:w16cid="http://schemas.microsoft.com/office/word/2016/wordml/cid" xmlns:w16se="http://schemas.microsoft.com/office/word/2015/wordml/symex" xmlns:wpg="http://schemas.microsoft.com/office/word/2010/wordprocessingGroup" xmlns:wpi="http://schemas.microsoft.com/office/word/2010/wordprocessingInk" xmlns:wne="http://schemas.microsoft.com/office/word/2006/wordml" xmlns:wps="http://schemas.microsoft.com/office/word/2010/wordprocessingShape" mc:Ignorable="w14 w15 w16se w16cid wp14">
+<w:endnotes xmlns:wpc="http://schemas.microsoft.com/office/word/2010/wordprocessingCanvas" xmlns:cx="http://schemas.microsoft.com/office/drawing/2014/chartex" xmlns:cx1="http://schemas.microsoft.com/office/drawing/2015/9/8/chartex" xmlns:cx2="http://schemas.microsoft.com/office/drawing/2015/10/21/chartex" xmlns:cx3="http://schemas.microsoft.com/office/drawing/2016/5/9/chartex" xmlns:cx4="http://schemas.microsoft.com/office/drawing/2016/5/10/chartex" xmlns:cx5="http://schemas.microsoft.com/office/drawing/2016/5/11/chartex" xmlns:cx6="http://schemas.microsoft.com/office/drawing/2016/5/12/chartex" xmlns:cx7="http://schemas.microsoft.com/office/drawing/2016/5/13/chartex" xmlns:cx8="http://schemas.microsoft.com/office/drawing/2016/5/14/chartex" xmlns:mc="http://schemas.openxmlformats.org/markup-compatibility/2006" xmlns:aink="http://schemas.microsoft.com/office/drawing/2016/ink" xmlns:am3d="http://schemas.microsoft.com/office/drawing/2017/model3d" xmlns:o="urn:schemas-microsoft-com:office:office" xmlns:r="http://schemas.openxmlformats.org/officeDocument/2006/relationships" xmlns:m="http://schemas.openxmlformats.org/officeDocument/2006/math" xmlns:v="urn:schemas-microsoft-com:vml" xmlns:wp14="http://schemas.microsoft.com/office/word/2010/wordprocessingDrawing" xmlns:wp="http://schemas.openxmlformats.org/drawingml/2006/wordprocessingDrawing" xmlns:w10="urn:schemas-microsoft-com:office:word" xmlns:w="http://schemas.openxmlformats.org/wordprocessingml/2006/main" xmlns:w14="http://schemas.microsoft.com/office/word/2010/wordml" xmlns:w15="http://schemas.microsoft.com/office/word/2012/wordml" xmlns:w16cex="http://schemas.microsoft.com/office/word/2018/wordml/cex" xmlns:w16cid="http://schemas.microsoft.com/office/word/2016/wordml/cid" xmlns:w16="http://schemas.microsoft.com/office/word/2018/wordml" xmlns:w16se="http://schemas.microsoft.com/office/word/2015/wordml/symex" xmlns:wpg="http://schemas.microsoft.com/office/word/2010/wordprocessingGroup" xmlns:wpi="http://schemas.microsoft.com/office/word/2010/wordprocessingInk" xmlns:wne="http://schemas.microsoft.com/office/word/2006/wordml" xmlns:wps="http://schemas.microsoft.com/office/word/2010/wordprocessingShape" mc:Ignorable="w14 w15 w16se w16cid w16 w16cex wp14">
   <w:endnote w:type="separator" w:id="-1">
     <w:p>
       <w:r>
@@ -1436,7 +1557,7 @@
 </file>
 
 <file path=word/footnotes.xml><?xml version="1.0" encoding="utf-8"?>
-<w:footnotes xmlns:wpc="http://schemas.microsoft.com/office/word/2010/wordprocessingCanvas" xmlns:cx="http://schemas.microsoft.com/office/drawing/2014/chartex" xmlns:cx1="http://schemas.microsoft.com/office/drawing/2015/9/8/chartex" xmlns:cx2="http://schemas.microsoft.com/office/drawing/2015/10/21/chartex" xmlns:cx3="http://schemas.microsoft.com/office/drawing/2016/5/9/chartex" xmlns:cx4="http://schemas.microsoft.com/office/drawing/2016/5/10/chartex" xmlns:cx5="http://schemas.microsoft.com/office/drawing/2016/5/11/chartex" xmlns:cx6="http://schemas.microsoft.com/office/drawing/2016/5/12/chartex" xmlns:cx7="http://schemas.microsoft.com/office/drawing/2016/5/13/chartex" xmlns:cx8="http://schemas.microsoft.com/office/drawing/2016/5/14/chartex" xmlns:mc="http://schemas.openxmlformats.org/markup-compatibility/2006" xmlns:aink="http://schemas.microsoft.com/office/drawing/2016/ink" xmlns:am3d="http://schemas.microsoft.com/office/drawing/2017/model3d" xmlns:o="urn:schemas-microsoft-com:office:office" xmlns:r="http://schemas.openxmlformats.org/officeDocument/2006/relationships" xmlns:m="http://schemas.openxmlformats.org/officeDocument/2006/math" xmlns:v="urn:schemas-microsoft-com:vml" xmlns:wp14="http://schemas.microsoft.com/office/word/2010/wordprocessingDrawing" xmlns:wp="http://schemas.openxmlformats.org/drawingml/2006/wordprocessingDrawing" xmlns:w10="urn:schemas-microsoft-com:office:word" xmlns:w="http://schemas.openxmlformats.org/wordprocessingml/2006/main" xmlns:w14="http://schemas.microsoft.com/office/word/2010/wordml" xmlns:w15="http://schemas.microsoft.com/office/word/2012/wordml" xmlns:w16cid="http://schemas.microsoft.com/office/word/2016/wordml/cid" xmlns:w16se="http://schemas.microsoft.com/office/word/2015/wordml/symex" xmlns:wpg="http://schemas.microsoft.com/office/word/2010/wordprocessingGroup" xmlns:wpi="http://schemas.microsoft.com/office/word/2010/wordprocessingInk" xmlns:wne="http://schemas.microsoft.com/office/word/2006/wordml" xmlns:wps="http://schemas.microsoft.com/office/word/2010/wordprocessingShape" mc:Ignorable="w14 w15 w16se w16cid wp14">
+<w:footnotes xmlns:wpc="http://schemas.microsoft.com/office/word/2010/wordprocessingCanvas" xmlns:cx="http://schemas.microsoft.com/office/drawing/2014/chartex" xmlns:cx1="http://schemas.microsoft.com/office/drawing/2015/9/8/chartex" xmlns:cx2="http://schemas.microsoft.com/office/drawing/2015/10/21/chartex" xmlns:cx3="http://schemas.microsoft.com/office/drawing/2016/5/9/chartex" xmlns:cx4="http://schemas.microsoft.com/office/drawing/2016/5/10/chartex" xmlns:cx5="http://schemas.microsoft.com/office/drawing/2016/5/11/chartex" xmlns:cx6="http://schemas.microsoft.com/office/drawing/2016/5/12/chartex" xmlns:cx7="http://schemas.microsoft.com/office/drawing/2016/5/13/chartex" xmlns:cx8="http://schemas.microsoft.com/office/drawing/2016/5/14/chartex" xmlns:mc="http://schemas.openxmlformats.org/markup-compatibility/2006" xmlns:aink="http://schemas.microsoft.com/office/drawing/2016/ink" xmlns:am3d="http://schemas.microsoft.com/office/drawing/2017/model3d" xmlns:o="urn:schemas-microsoft-com:office:office" xmlns:r="http://schemas.openxmlformats.org/officeDocument/2006/relationships" xmlns:m="http://schemas.openxmlformats.org/officeDocument/2006/math" xmlns:v="urn:schemas-microsoft-com:vml" xmlns:wp14="http://schemas.microsoft.com/office/word/2010/wordprocessingDrawing" xmlns:wp="http://schemas.openxmlformats.org/drawingml/2006/wordprocessingDrawing" xmlns:w10="urn:schemas-microsoft-com:office:word" xmlns:w="http://schemas.openxmlformats.org/wordprocessingml/2006/main" xmlns:w14="http://schemas.microsoft.com/office/word/2010/wordml" xmlns:w15="http://schemas.microsoft.com/office/word/2012/wordml" xmlns:w16cex="http://schemas.microsoft.com/office/word/2018/wordml/cex" xmlns:w16cid="http://schemas.microsoft.com/office/word/2016/wordml/cid" xmlns:w16="http://schemas.microsoft.com/office/word/2018/wordml" xmlns:w16se="http://schemas.microsoft.com/office/word/2015/wordml/symex" xmlns:wpg="http://schemas.microsoft.com/office/word/2010/wordprocessingGroup" xmlns:wpi="http://schemas.microsoft.com/office/word/2010/wordprocessingInk" xmlns:wne="http://schemas.microsoft.com/office/word/2006/wordml" xmlns:wps="http://schemas.microsoft.com/office/word/2010/wordprocessingShape" mc:Ignorable="w14 w15 w16se w16cid w16 w16cex wp14">
   <w:footnote w:type="separator" w:id="-1">
     <w:p>
       <w:r>
@@ -1455,7 +1576,7 @@
 </file>
 
 <file path=word/header1.xml><?xml version="1.0" encoding="utf-8"?>
-<w:hdr xmlns:wpc="http://schemas.microsoft.com/office/word/2010/wordprocessingCanvas" xmlns:cx="http://schemas.microsoft.com/office/drawing/2014/chartex" xmlns:cx1="http://schemas.microsoft.com/office/drawing/2015/9/8/chartex" xmlns:cx2="http://schemas.microsoft.com/office/drawing/2015/10/21/chartex" xmlns:cx3="http://schemas.microsoft.com/office/drawing/2016/5/9/chartex" xmlns:cx4="http://schemas.microsoft.com/office/drawing/2016/5/10/chartex" xmlns:cx5="http://schemas.microsoft.com/office/drawing/2016/5/11/chartex" xmlns:cx6="http://schemas.microsoft.com/office/drawing/2016/5/12/chartex" xmlns:cx7="http://schemas.microsoft.com/office/drawing/2016/5/13/chartex" xmlns:cx8="http://schemas.microsoft.com/office/drawing/2016/5/14/chartex" xmlns:mc="http://schemas.openxmlformats.org/markup-compatibility/2006" xmlns:aink="http://schemas.microsoft.com/office/drawing/2016/ink" xmlns:am3d="http://schemas.microsoft.com/office/drawing/2017/model3d" xmlns:o="urn:schemas-microsoft-com:office:office" xmlns:r="http://schemas.openxmlformats.org/officeDocument/2006/relationships" xmlns:m="http://schemas.openxmlformats.org/officeDocument/2006/math" xmlns:v="urn:schemas-microsoft-com:vml" xmlns:wp14="http://schemas.microsoft.com/office/word/2010/wordprocessingDrawing" xmlns:wp="http://schemas.openxmlformats.org/drawingml/2006/wordprocessingDrawing" xmlns:w10="urn:schemas-microsoft-com:office:word" xmlns:w="http://schemas.openxmlformats.org/wordprocessingml/2006/main" xmlns:w14="http://schemas.microsoft.com/office/word/2010/wordml" xmlns:w15="http://schemas.microsoft.com/office/word/2012/wordml" xmlns:w16cid="http://schemas.microsoft.com/office/word/2016/wordml/cid" xmlns:w16se="http://schemas.microsoft.com/office/word/2015/wordml/symex" xmlns:wpg="http://schemas.microsoft.com/office/word/2010/wordprocessingGroup" xmlns:wpi="http://schemas.microsoft.com/office/word/2010/wordprocessingInk" xmlns:wne="http://schemas.microsoft.com/office/word/2006/wordml" xmlns:wps="http://schemas.microsoft.com/office/word/2010/wordprocessingShape" mc:Ignorable="w14 w15 w16se w16cid wp14">
+<w:hdr xmlns:wpc="http://schemas.microsoft.com/office/word/2010/wordprocessingCanvas" xmlns:cx="http://schemas.microsoft.com/office/drawing/2014/chartex" xmlns:cx1="http://schemas.microsoft.com/office/drawing/2015/9/8/chartex" xmlns:cx2="http://schemas.microsoft.com/office/drawing/2015/10/21/chartex" xmlns:cx3="http://schemas.microsoft.com/office/drawing/2016/5/9/chartex" xmlns:cx4="http://schemas.microsoft.com/office/drawing/2016/5/10/chartex" xmlns:cx5="http://schemas.microsoft.com/office/drawing/2016/5/11/chartex" xmlns:cx6="http://schemas.microsoft.com/office/drawing/2016/5/12/chartex" xmlns:cx7="http://schemas.microsoft.com/office/drawing/2016/5/13/chartex" xmlns:cx8="http://schemas.microsoft.com/office/drawing/2016/5/14/chartex" xmlns:mc="http://schemas.openxmlformats.org/markup-compatibility/2006" xmlns:aink="http://schemas.microsoft.com/office/drawing/2016/ink" xmlns:am3d="http://schemas.microsoft.com/office/drawing/2017/model3d" xmlns:o="urn:schemas-microsoft-com:office:office" xmlns:r="http://schemas.openxmlformats.org/officeDocument/2006/relationships" xmlns:m="http://schemas.openxmlformats.org/officeDocument/2006/math" xmlns:v="urn:schemas-microsoft-com:vml" xmlns:wp14="http://schemas.microsoft.com/office/word/2010/wordprocessingDrawing" xmlns:wp="http://schemas.openxmlformats.org/drawingml/2006/wordprocessingDrawing" xmlns:w10="urn:schemas-microsoft-com:office:word" xmlns:w="http://schemas.openxmlformats.org/wordprocessingml/2006/main" xmlns:w14="http://schemas.microsoft.com/office/word/2010/wordml" xmlns:w15="http://schemas.microsoft.com/office/word/2012/wordml" xmlns:w16cex="http://schemas.microsoft.com/office/word/2018/wordml/cex" xmlns:w16cid="http://schemas.microsoft.com/office/word/2016/wordml/cid" xmlns:w16="http://schemas.microsoft.com/office/word/2018/wordml" xmlns:w16se="http://schemas.microsoft.com/office/word/2015/wordml/symex" xmlns:wpg="http://schemas.microsoft.com/office/word/2010/wordprocessingGroup" xmlns:wpi="http://schemas.microsoft.com/office/word/2010/wordprocessingInk" xmlns:wne="http://schemas.microsoft.com/office/word/2006/wordml" xmlns:wps="http://schemas.microsoft.com/office/word/2010/wordprocessingShape" mc:Ignorable="w14 w15 w16se w16cid w16 w16cex wp14">
   <w:p>
     <w:pPr>
       <w:pStyle w:val="Header"/>
@@ -1530,7 +1651,7 @@
 </file>
 
 <file path=word/header2.xml><?xml version="1.0" encoding="utf-8"?>
-<w:hdr xmlns:wpc="http://schemas.microsoft.com/office/word/2010/wordprocessingCanvas" xmlns:cx="http://schemas.microsoft.com/office/drawing/2014/chartex" xmlns:cx1="http://schemas.microsoft.com/office/drawing/2015/9/8/chartex" xmlns:cx2="http://schemas.microsoft.com/office/drawing/2015/10/21/chartex" xmlns:cx3="http://schemas.microsoft.com/office/drawing/2016/5/9/chartex" xmlns:cx4="http://schemas.microsoft.com/office/drawing/2016/5/10/chartex" xmlns:cx5="http://schemas.microsoft.com/office/drawing/2016/5/11/chartex" xmlns:cx6="http://schemas.microsoft.com/office/drawing/2016/5/12/chartex" xmlns:cx7="http://schemas.microsoft.com/office/drawing/2016/5/13/chartex" xmlns:cx8="http://schemas.microsoft.com/office/drawing/2016/5/14/chartex" xmlns:mc="http://schemas.openxmlformats.org/markup-compatibility/2006" xmlns:aink="http://schemas.microsoft.com/office/drawing/2016/ink" xmlns:am3d="http://schemas.microsoft.com/office/drawing/2017/model3d" xmlns:o="urn:schemas-microsoft-com:office:office" xmlns:r="http://schemas.openxmlformats.org/officeDocument/2006/relationships" xmlns:m="http://schemas.openxmlformats.org/officeDocument/2006/math" xmlns:v="urn:schemas-microsoft-com:vml" xmlns:wp14="http://schemas.microsoft.com/office/word/2010/wordprocessingDrawing" xmlns:wp="http://schemas.openxmlformats.org/drawingml/2006/wordprocessingDrawing" xmlns:w10="urn:schemas-microsoft-com:office:word" xmlns:w="http://schemas.openxmlformats.org/wordprocessingml/2006/main" xmlns:w14="http://schemas.microsoft.com/office/word/2010/wordml" xmlns:w15="http://schemas.microsoft.com/office/word/2012/wordml" xmlns:w16cid="http://schemas.microsoft.com/office/word/2016/wordml/cid" xmlns:w16se="http://schemas.microsoft.com/office/word/2015/wordml/symex" xmlns:wpg="http://schemas.microsoft.com/office/word/2010/wordprocessingGroup" xmlns:wpi="http://schemas.microsoft.com/office/word/2010/wordprocessingInk" xmlns:wne="http://schemas.microsoft.com/office/word/2006/wordml" xmlns:wps="http://schemas.microsoft.com/office/word/2010/wordprocessingShape" mc:Ignorable="w14 w15 w16se w16cid wp14">
+<w:hdr xmlns:wpc="http://schemas.microsoft.com/office/word/2010/wordprocessingCanvas" xmlns:cx="http://schemas.microsoft.com/office/drawing/2014/chartex" xmlns:cx1="http://schemas.microsoft.com/office/drawing/2015/9/8/chartex" xmlns:cx2="http://schemas.microsoft.com/office/drawing/2015/10/21/chartex" xmlns:cx3="http://schemas.microsoft.com/office/drawing/2016/5/9/chartex" xmlns:cx4="http://schemas.microsoft.com/office/drawing/2016/5/10/chartex" xmlns:cx5="http://schemas.microsoft.com/office/drawing/2016/5/11/chartex" xmlns:cx6="http://schemas.microsoft.com/office/drawing/2016/5/12/chartex" xmlns:cx7="http://schemas.microsoft.com/office/drawing/2016/5/13/chartex" xmlns:cx8="http://schemas.microsoft.com/office/drawing/2016/5/14/chartex" xmlns:mc="http://schemas.openxmlformats.org/markup-compatibility/2006" xmlns:aink="http://schemas.microsoft.com/office/drawing/2016/ink" xmlns:am3d="http://schemas.microsoft.com/office/drawing/2017/model3d" xmlns:o="urn:schemas-microsoft-com:office:office" xmlns:r="http://schemas.openxmlformats.org/officeDocument/2006/relationships" xmlns:m="http://schemas.openxmlformats.org/officeDocument/2006/math" xmlns:v="urn:schemas-microsoft-com:vml" xmlns:wp14="http://schemas.microsoft.com/office/word/2010/wordprocessingDrawing" xmlns:wp="http://schemas.openxmlformats.org/drawingml/2006/wordprocessingDrawing" xmlns:w10="urn:schemas-microsoft-com:office:word" xmlns:w="http://schemas.openxmlformats.org/wordprocessingml/2006/main" xmlns:w14="http://schemas.microsoft.com/office/word/2010/wordml" xmlns:w15="http://schemas.microsoft.com/office/word/2012/wordml" xmlns:w16cex="http://schemas.microsoft.com/office/word/2018/wordml/cex" xmlns:w16cid="http://schemas.microsoft.com/office/word/2016/wordml/cid" xmlns:w16="http://schemas.microsoft.com/office/word/2018/wordml" xmlns:w16se="http://schemas.microsoft.com/office/word/2015/wordml/symex" xmlns:wpg="http://schemas.microsoft.com/office/word/2010/wordprocessingGroup" xmlns:wpi="http://schemas.microsoft.com/office/word/2010/wordprocessingInk" xmlns:wne="http://schemas.microsoft.com/office/word/2006/wordml" xmlns:wps="http://schemas.microsoft.com/office/word/2010/wordprocessingShape" mc:Ignorable="w14 w15 w16se w16cid w16 w16cex wp14">
   <w:p>
     <w:pPr>
       <w:pStyle w:val="Header"/>
@@ -1540,7 +1661,7 @@
 </file>
 
 <file path=word/styles.xml><?xml version="1.0" encoding="utf-8"?>
-<w:styles xmlns:mc="http://schemas.openxmlformats.org/markup-compatibility/2006" xmlns:r="http://schemas.openxmlformats.org/officeDocument/2006/relationships" xmlns:w="http://schemas.openxmlformats.org/wordprocessingml/2006/main" xmlns:w14="http://schemas.microsoft.com/office/word/2010/wordml" xmlns:w15="http://schemas.microsoft.com/office/word/2012/wordml" xmlns:w16cid="http://schemas.microsoft.com/office/word/2016/wordml/cid" xmlns:w16se="http://schemas.microsoft.com/office/word/2015/wordml/symex" mc:Ignorable="w14 w15 w16se w16cid">
+<w:styles xmlns:mc="http://schemas.openxmlformats.org/markup-compatibility/2006" xmlns:r="http://schemas.openxmlformats.org/officeDocument/2006/relationships" xmlns:w="http://schemas.openxmlformats.org/wordprocessingml/2006/main" xmlns:w14="http://schemas.microsoft.com/office/word/2010/wordml" xmlns:w15="http://schemas.microsoft.com/office/word/2012/wordml" xmlns:w16cex="http://schemas.microsoft.com/office/word/2018/wordml/cex" xmlns:w16cid="http://schemas.microsoft.com/office/word/2016/wordml/cid" xmlns:w16="http://schemas.microsoft.com/office/word/2018/wordml" xmlns:w16se="http://schemas.microsoft.com/office/word/2015/wordml/symex" mc:Ignorable="w14 w15 w16se w16cid w16 w16cex">
   <w:docDefaults>
     <w:rPrDefault>
       <w:rPr>
@@ -1552,7 +1673,7 @@
     </w:rPrDefault>
     <w:pPrDefault/>
   </w:docDefaults>
-  <w:latentStyles w:defLockedState="0" w:defUIPriority="99" w:defSemiHidden="0" w:defUnhideWhenUsed="0" w:defQFormat="0" w:count="377">
+  <w:latentStyles w:defLockedState="0" w:defUIPriority="99" w:defSemiHidden="0" w:defUnhideWhenUsed="0" w:defQFormat="0" w:count="376">
     <w:lsdException w:name="Normal" w:uiPriority="0" w:qFormat="1"/>
     <w:lsdException w:name="heading 1" w:uiPriority="9" w:qFormat="1"/>
     <w:lsdException w:name="heading 2" w:semiHidden="1" w:uiPriority="9" w:unhideWhenUsed="1" w:qFormat="1"/>
@@ -1658,6 +1779,7 @@
     <w:lsdException w:name="HTML Sample" w:semiHidden="1" w:unhideWhenUsed="1"/>
     <w:lsdException w:name="HTML Typewriter" w:semiHidden="1" w:unhideWhenUsed="1"/>
     <w:lsdException w:name="HTML Variable" w:semiHidden="1" w:unhideWhenUsed="1"/>
+    <w:lsdException w:name="Normal Table" w:semiHidden="1" w:unhideWhenUsed="1"/>
     <w:lsdException w:name="annotation subject" w:semiHidden="1" w:unhideWhenUsed="1"/>
     <w:lsdException w:name="No List" w:semiHidden="1" w:unhideWhenUsed="1"/>
     <w:lsdException w:name="Outline List 1" w:semiHidden="1" w:unhideWhenUsed="1"/>
@@ -1704,8 +1826,10 @@
     <w:lsdException w:name="Table Subtle 2" w:semiHidden="1" w:unhideWhenUsed="1"/>
     <w:lsdException w:name="Table Web 1" w:semiHidden="1" w:unhideWhenUsed="1"/>
     <w:lsdException w:name="Table Web 2" w:semiHidden="1" w:unhideWhenUsed="1"/>
+    <w:lsdException w:name="Table Web 3" w:semiHidden="1" w:unhideWhenUsed="1"/>
     <w:lsdException w:name="Balloon Text" w:semiHidden="1" w:unhideWhenUsed="1"/>
     <w:lsdException w:name="Table Grid" w:uiPriority="39"/>
+    <w:lsdException w:name="Table Theme" w:semiHidden="1" w:unhideWhenUsed="1"/>
     <w:lsdException w:name="Placeholder Text" w:semiHidden="1"/>
     <w:lsdException w:name="No Spacing" w:uiPriority="1" w:qFormat="1"/>
     <w:lsdException w:name="Light Shading" w:uiPriority="60"/>
@@ -1926,7 +2050,6 @@
     <w:lsdException w:name="Hashtag" w:semiHidden="1" w:unhideWhenUsed="1"/>
     <w:lsdException w:name="Unresolved Mention" w:semiHidden="1" w:unhideWhenUsed="1"/>
     <w:lsdException w:name="Smart Link" w:semiHidden="1" w:unhideWhenUsed="1"/>
-    <w:lsdException w:name="Smart Link Error" w:semiHidden="1" w:unhideWhenUsed="1"/>
   </w:latentStyles>
   <w:style w:type="paragraph" w:default="1" w:styleId="Normal">
     <w:name w:val="Normal"/>

</xml_diff>